<commit_message>
First Draft - Proposta
+ Primeiro Rascunho da Proposta a ser entregue ao NDE
</commit_message>
<xml_diff>
--- a/Tarefas/TDE1 - Proposta/Proposta.docx
+++ b/Tarefas/TDE1 - Proposta/Proposta.docx
@@ -102,6 +102,7 @@
                 <w:szCs w:val="28"/>
               </w:rPr>
             </w:pPr>
+            <w:proofErr w:type="gramStart"/>
             <w:r>
               <w:rPr>
                 <w:sz w:val="28"/>
@@ -116,6 +117,7 @@
               </w:rPr>
               <w:t>X</w:t>
             </w:r>
+            <w:proofErr w:type="gramEnd"/>
             <w:r>
               <w:rPr>
                 <w:sz w:val="28"/>
@@ -131,12 +133,21 @@
                 <w:szCs w:val="28"/>
               </w:rPr>
             </w:pPr>
-            <w:r>
-              <w:rPr>
-                <w:sz w:val="28"/>
-                <w:szCs w:val="28"/>
-              </w:rPr>
-              <w:t>[   ] PROJETO DE INOVAÇÃO</w:t>
+            <w:proofErr w:type="gramStart"/>
+            <w:r>
+              <w:rPr>
+                <w:sz w:val="28"/>
+                <w:szCs w:val="28"/>
+              </w:rPr>
+              <w:t xml:space="preserve">[  </w:t>
+            </w:r>
+            <w:proofErr w:type="gramEnd"/>
+            <w:r>
+              <w:rPr>
+                <w:sz w:val="28"/>
+                <w:szCs w:val="28"/>
+              </w:rPr>
+              <w:t xml:space="preserve"> ] PROJETO DE INOVAÇÃO</w:t>
             </w:r>
           </w:p>
           <w:p>
@@ -146,12 +157,21 @@
                 <w:szCs w:val="28"/>
               </w:rPr>
             </w:pPr>
-            <w:r>
-              <w:rPr>
-                <w:sz w:val="28"/>
-                <w:szCs w:val="28"/>
-              </w:rPr>
-              <w:t>[   ] PROJETO DE INTERVENÇÃO EM EMPRESA</w:t>
+            <w:proofErr w:type="gramStart"/>
+            <w:r>
+              <w:rPr>
+                <w:sz w:val="28"/>
+                <w:szCs w:val="28"/>
+              </w:rPr>
+              <w:t xml:space="preserve">[  </w:t>
+            </w:r>
+            <w:proofErr w:type="gramEnd"/>
+            <w:r>
+              <w:rPr>
+                <w:sz w:val="28"/>
+                <w:szCs w:val="28"/>
+              </w:rPr>
+              <w:t xml:space="preserve"> ] PROJETO DE INTERVENÇÃO EM EMPRESA</w:t>
             </w:r>
           </w:p>
           <w:p>
@@ -385,13 +405,28 @@
           <w:p/>
           <w:p>
             <w:r>
-              <w:t>Base: Idosos realizando o exercício de Levantar-se e Se sentar, com a informação da localização de vários pontos do corpo.</w:t>
-            </w:r>
-          </w:p>
-          <w:p/>
-          <w:p>
-            <w:r>
-              <w:t>Objetivo: Detectar quando ocorre a fadiga e como o corpo começa a responder sobre essa fadiga.</w:t>
+              <w:t>Objetivo: Construção de um algoritmo de IA capaz de detectar uma fadiga na pessoa analisada.</w:t>
+            </w:r>
+          </w:p>
+          <w:p/>
+          <w:p>
+            <w:r>
+              <w:t>Como: Com uma Base de Dados feito por idosos realizando exercício de levantar-se e sentar-se com frequências cada vez maiores até a desistência do participante ou finalização da coleta. Com a localização de vários pontos do corpo do analisado.</w:t>
+            </w:r>
+          </w:p>
+          <w:p/>
+          <w:p>
+            <w:r>
+              <w:t>Será realizado uma análise dessa base para descobrir como os analisados se comportaram diante esse experimento e definir começos e fins de cada exercício realizado pelo analisado</w:t>
+            </w:r>
+            <w:r>
+              <w:t>.</w:t>
+            </w:r>
+          </w:p>
+          <w:p/>
+          <w:p>
+            <w:r>
+              <w:t>Com isso poderemos modelar um algoritmo de IA capaz de descobri em qual momento o idoso começa a sentir a Fadiga e como o corpo dele reagiu a essa Fadiga.</w:t>
             </w:r>
           </w:p>
           <w:p>

</xml_diff>